<commit_message>
Working on scatter plot
</commit_message>
<xml_diff>
--- a/1 - Homelessness/Homelessness Project Outline.docx
+++ b/1 - Homelessness/Homelessness Project Outline.docx
@@ -301,7 +301,19 @@
           <w:rPr>
             <w:rStyle w:val="Hyperlink"/>
           </w:rPr>
-          <w:t>http://www.nationalhomeless.org/factsheets/addiction.pdf</w:t>
+          <w:t>http://www.nationalhomeless</w:t>
+        </w:r>
+        <w:r>
+          <w:rPr>
+            <w:rStyle w:val="Hyperlink"/>
+          </w:rPr>
+          <w:t>.</w:t>
+        </w:r>
+        <w:r>
+          <w:rPr>
+            <w:rStyle w:val="Hyperlink"/>
+          </w:rPr>
+          <w:t>org/factsheets/addiction.pdf</w:t>
         </w:r>
       </w:hyperlink>
     </w:p>
@@ -367,11 +379,17 @@
       <w:r>
         <w:t>Core Stats</w:t>
       </w:r>
-      <w:bookmarkStart w:id="0" w:name="_GoBack"/>
-      <w:bookmarkEnd w:id="0"/>
     </w:p>
     <w:p/>
     <w:p>
+      <w:pPr>
+        <w:rPr>
+          <w:rStyle w:val="Hyperlink"/>
+          <w:rFonts w:ascii="Arial" w:hAnsi="Arial" w:cs="Arial"/>
+          <w:sz w:val="18"/>
+          <w:szCs w:val="18"/>
+        </w:rPr>
+      </w:pPr>
       <w:r>
         <w:t xml:space="preserve">Rates of mental illness among people who are homeless in the United States are twice the rate found for the general population (Bassuk et al., 1998). </w:t>
       </w:r>
@@ -386,6 +404,38 @@
           <w:t>link</w:t>
         </w:r>
       </w:hyperlink>
+    </w:p>
+    <w:p/>
+    <w:p>
+      <w:r>
+        <w:t>Significant Dates:</w:t>
+      </w:r>
+    </w:p>
+    <w:p>
+      <w:pPr>
+        <w:pStyle w:val="ListParagraph"/>
+        <w:numPr>
+          <w:ilvl w:val="0"/>
+          <w:numId w:val="1"/>
+        </w:numPr>
+      </w:pPr>
+      <w:r>
+        <w:t>1950 or 1951 chlorpromazine synthesized</w:t>
+      </w:r>
+    </w:p>
+    <w:p>
+      <w:pPr>
+        <w:pStyle w:val="ListParagraph"/>
+        <w:numPr>
+          <w:ilvl w:val="0"/>
+          <w:numId w:val="1"/>
+        </w:numPr>
+      </w:pPr>
+      <w:r>
+        <w:t>1967 lanterman petris short act passed</w:t>
+      </w:r>
+      <w:bookmarkStart w:id="0" w:name="_GoBack"/>
+      <w:bookmarkEnd w:id="0"/>
     </w:p>
     <w:p/>
     <w:p>

</xml_diff>

<commit_message>
Making prison bar charts
</commit_message>
<xml_diff>
--- a/1 - Homelessness/Homelessness Project Outline.docx
+++ b/1 - Homelessness/Homelessness Project Outline.docx
@@ -471,8 +471,6 @@
       <w:r>
         <w:t>Mental Illness In America’s Jails And Prisons: Toward A Public Safety/Public Health Model</w:t>
       </w:r>
-      <w:bookmarkStart w:id="0" w:name="_GoBack"/>
-      <w:bookmarkEnd w:id="0"/>
     </w:p>
     <w:p>
       <w:hyperlink r:id="rId19" w:history="1">
@@ -484,6 +482,40 @@
         </w:r>
       </w:hyperlink>
     </w:p>
+    <w:p/>
+    <w:p>
+      <w:r>
+        <w:t>Data</w:t>
+      </w:r>
+    </w:p>
+    <w:bookmarkStart w:id="0" w:name="_GoBack"/>
+    <w:p>
+      <w:r>
+        <w:fldChar w:fldCharType="begin"/>
+      </w:r>
+      <w:r>
+        <w:instrText xml:space="preserve"> HYPERLINK "</w:instrText>
+      </w:r>
+      <w:r>
+        <w:instrText>http://www.treatmentadvocacycenter.org/storage/documents/final_jails_v_hospitals_study.pdf</w:instrText>
+      </w:r>
+      <w:r>
+        <w:instrText xml:space="preserve">" </w:instrText>
+      </w:r>
+      <w:r>
+        <w:fldChar w:fldCharType="separate"/>
+      </w:r>
+      <w:r>
+        <w:rPr>
+          <w:rStyle w:val="Hyperlink"/>
+        </w:rPr>
+        <w:t>http://www.treatmentadvocacycenter.org/storage/documents/final_jails_v_hospitals_study.pdf</w:t>
+      </w:r>
+      <w:r>
+        <w:fldChar w:fldCharType="end"/>
+      </w:r>
+    </w:p>
+    <w:bookmarkEnd w:id="0"/>
     <w:p/>
     <w:p/>
     <w:p>

</xml_diff>